<commit_message>
Docs and craps update
Added a section on launching games to the docs, added difficulty/payout functionality to craps
</commit_message>
<xml_diff>
--- a/docs/CasinoSim_TutorialUserManual.docx
+++ b/docs/CasinoSim_TutorialUserManual.docx
@@ -813,15 +813,7 @@
         <w:spacing w:line="480" w:lineRule="auto"/>
       </w:pPr>
       <w:r>
-        <w:t xml:space="preserve">Now, you have </w:t>
-      </w:r>
-      <w:proofErr w:type="gramStart"/>
-      <w:r>
-        <w:t>all of</w:t>
-      </w:r>
-      <w:proofErr w:type="gramEnd"/>
-      <w:r>
-        <w:t xml:space="preserve"> the program files. Our program uses a couple of Python packages such as </w:t>
+        <w:t xml:space="preserve">Now, you have all of the program files. Our program uses a couple of Python packages such as </w:t>
       </w:r>
       <w:r>
         <w:t>peew</w:t>
@@ -876,15 +868,7 @@
         <w:spacing w:line="480" w:lineRule="auto"/>
       </w:pPr>
       <w:r>
-        <w:t>To check your version of python, open the windows command line by typing “</w:t>
-      </w:r>
-      <w:proofErr w:type="spellStart"/>
-      <w:r>
-        <w:t>cmd</w:t>
-      </w:r>
-      <w:proofErr w:type="spellEnd"/>
-      <w:r>
-        <w:t>” into the windows search bar.</w:t>
+        <w:t>To check your version of python, open the windows command line by typing “cmd” into the windows search bar.</w:t>
       </w:r>
     </w:p>
     <w:p>
@@ -1140,15 +1124,7 @@
         <w:spacing w:line="480" w:lineRule="auto"/>
       </w:pPr>
       <w:r>
-        <w:t xml:space="preserve">Now, you should have everything installed to run the program. To run the program, we </w:t>
-      </w:r>
-      <w:proofErr w:type="gramStart"/>
-      <w:r>
-        <w:t>have to</w:t>
-      </w:r>
-      <w:proofErr w:type="gramEnd"/>
-      <w:r>
-        <w:t xml:space="preserve"> first navigate to the directory where the casino sim is installed. This is where you use the directory from </w:t>
+        <w:t xml:space="preserve">Now, you should have everything installed to run the program. To run the program, we have to first navigate to the directory where the casino sim is installed. This is where you use the directory from </w:t>
       </w:r>
       <w:r>
         <w:t>installation step 5.</w:t>
@@ -1164,15 +1140,7 @@
         <w:spacing w:line="480" w:lineRule="auto"/>
       </w:pPr>
       <w:r>
-        <w:t>Use the command cd &lt;</w:t>
-      </w:r>
-      <w:proofErr w:type="spellStart"/>
-      <w:r>
-        <w:t>directory_name</w:t>
-      </w:r>
-      <w:proofErr w:type="spellEnd"/>
-      <w:r>
-        <w:t>&gt; to navigate here</w:t>
+        <w:t>Use the command cd &lt;directory_name&gt; to navigate here</w:t>
       </w:r>
     </w:p>
     <w:p>
@@ -1251,20 +1219,7 @@
       </w:pPr>
       <w:r>
         <w:lastRenderedPageBreak/>
-        <w:t xml:space="preserve">Run the command “python -m </w:t>
-      </w:r>
-      <w:proofErr w:type="spellStart"/>
-      <w:proofErr w:type="gramStart"/>
-      <w:r>
-        <w:t>src.core</w:t>
-      </w:r>
-      <w:proofErr w:type="gramEnd"/>
-      <w:r>
-        <w:t>.database</w:t>
-      </w:r>
-      <w:proofErr w:type="spellEnd"/>
-      <w:r>
-        <w:t xml:space="preserve"> d” to delete the database</w:t>
+        <w:t>Run the command “python -m src.core.database d” to delete the database</w:t>
       </w:r>
     </w:p>
     <w:p>
@@ -1323,20 +1278,7 @@
         <w:spacing w:line="480" w:lineRule="auto"/>
       </w:pPr>
       <w:r>
-        <w:t xml:space="preserve">Run the command “python -m </w:t>
-      </w:r>
-      <w:proofErr w:type="spellStart"/>
-      <w:proofErr w:type="gramStart"/>
-      <w:r>
-        <w:t>src.core</w:t>
-      </w:r>
-      <w:proofErr w:type="gramEnd"/>
-      <w:r>
-        <w:t>.database</w:t>
-      </w:r>
-      <w:proofErr w:type="spellEnd"/>
-      <w:r>
-        <w:t xml:space="preserve"> c” to create the database</w:t>
+        <w:t>Run the command “python -m src.core.database c” to create the database</w:t>
       </w:r>
     </w:p>
     <w:p>
@@ -1516,15 +1458,7 @@
         <w:t>Now that you have the database created, you can run the program.</w:t>
       </w:r>
       <w:r>
-        <w:t xml:space="preserve"> Run the command “python -m </w:t>
-      </w:r>
-      <w:proofErr w:type="spellStart"/>
-      <w:r>
-        <w:t>src.ui.ui</w:t>
-      </w:r>
-      <w:proofErr w:type="spellEnd"/>
-      <w:r>
-        <w:t>”</w:t>
+        <w:t xml:space="preserve"> Run the command “python -m src.ui.ui”</w:t>
       </w:r>
       <w:r>
         <w:t xml:space="preserve"> to start the program</w:t>
@@ -1837,15 +1771,7 @@
         </w:numPr>
       </w:pPr>
       <w:r>
-        <w:t xml:space="preserve">Note: to </w:t>
-      </w:r>
-      <w:proofErr w:type="gramStart"/>
-      <w:r>
-        <w:t>actually play</w:t>
-      </w:r>
-      <w:proofErr w:type="gramEnd"/>
-      <w:r>
-        <w:t xml:space="preserve"> the games, you must first log in as an admin</w:t>
+        <w:t>Note: to actually play the games, you must first log in as an admin</w:t>
       </w:r>
       <w:r>
         <w:t xml:space="preserve"> and add money to one of the accounts. </w:t>
@@ -1875,15 +1801,7 @@
         <w:t xml:space="preserve"> all-time</w:t>
       </w:r>
       <w:r>
-        <w:t xml:space="preserve"> </w:t>
-      </w:r>
-      <w:proofErr w:type="gramStart"/>
-      <w:r>
-        <w:t>profit’s</w:t>
-      </w:r>
-      <w:proofErr w:type="gramEnd"/>
-      <w:r>
-        <w:t xml:space="preserve"> from each individual game. The main menu has locations where the admin can change the difficulty of the games. This is a scalar value which will either impact odds (such as in slots) or impact payout (such as in blackjack). </w:t>
+        <w:t xml:space="preserve"> profit’s from each individual game. The main menu has locations where the admin can change the difficulty of the games. This is a scalar value which will either impact odds (such as in slots) or impact payout (such as in blackjack). </w:t>
       </w:r>
     </w:p>
     <w:p>
@@ -2010,6 +1928,100 @@
       <w:r>
         <w:t xml:space="preserve">, admins can search by parameters by selecting a parameter from the dropdown menu below and typing something into the search box. </w:t>
       </w:r>
+    </w:p>
+    <w:p/>
+    <w:p>
+      <w:pPr>
+        <w:rPr>
+          <w:b/>
+          <w:bCs/>
+        </w:rPr>
+      </w:pPr>
+      <w:r>
+        <w:rPr>
+          <w:b/>
+          <w:bCs/>
+        </w:rPr>
+        <w:t>Launching the Games</w:t>
+      </w:r>
+    </w:p>
+    <w:p>
+      <w:pPr>
+        <w:rPr>
+          <w:b/>
+          <w:bCs/>
+        </w:rPr>
+      </w:pPr>
+    </w:p>
+    <w:p>
+      <w:pPr>
+        <w:ind w:left="1080"/>
+      </w:pPr>
+      <w:r>
+        <w:lastRenderedPageBreak/>
+        <w:drawing>
+          <wp:inline distT="0" distB="0" distL="0" distR="0" wp14:anchorId="5EEAA41B" wp14:editId="2E5CC128">
+            <wp:extent cx="3829050" cy="3057525"/>
+            <wp:effectExtent l="114300" t="38100" r="381000" b="390525"/>
+            <wp:docPr id="17" name="Picture 17" descr="Graphical user interface, application&#10;&#10;Description automatically generated"/>
+            <wp:cNvGraphicFramePr>
+              <a:graphicFrameLocks xmlns:a="http://schemas.openxmlformats.org/drawingml/2006/main" noChangeAspect="1"/>
+            </wp:cNvGraphicFramePr>
+            <a:graphic xmlns:a="http://schemas.openxmlformats.org/drawingml/2006/main">
+              <a:graphicData uri="http://schemas.openxmlformats.org/drawingml/2006/picture">
+                <pic:pic xmlns:pic="http://schemas.openxmlformats.org/drawingml/2006/picture">
+                  <pic:nvPicPr>
+                    <pic:cNvPr id="17" name="Picture 17" descr="Graphical user interface, application&#10;&#10;Description automatically generated"/>
+                    <pic:cNvPicPr/>
+                  </pic:nvPicPr>
+                  <pic:blipFill rotWithShape="1">
+                    <a:blip r:embed="rId23"/>
+                    <a:srcRect b="41848"/>
+                    <a:stretch/>
+                  </pic:blipFill>
+                  <pic:spPr bwMode="auto">
+                    <a:xfrm>
+                      <a:off x="0" y="0"/>
+                      <a:ext cx="3829584" cy="3057951"/>
+                    </a:xfrm>
+                    <a:prstGeom prst="rect">
+                      <a:avLst/>
+                    </a:prstGeom>
+                    <a:solidFill>
+                      <a:srgbClr val="000000">
+                        <a:shade val="95000"/>
+                      </a:srgbClr>
+                    </a:solidFill>
+                    <a:ln w="28575" cap="sq">
+                      <a:solidFill>
+                        <a:srgbClr val="000000"/>
+                      </a:solidFill>
+                      <a:miter lim="800000"/>
+                    </a:ln>
+                    <a:effectLst>
+                      <a:outerShdw blurRad="254000" dist="190500" dir="2700000" sy="90000" algn="bl" rotWithShape="0">
+                        <a:srgbClr val="000000">
+                          <a:alpha val="40000"/>
+                        </a:srgbClr>
+                      </a:outerShdw>
+                    </a:effectLst>
+                    <a:extLst>
+                      <a:ext uri="{53640926-AAD7-44D8-BBD7-CCE9431645EC}">
+                        <a14:shadowObscured xmlns:a14="http://schemas.microsoft.com/office/drawing/2010/main"/>
+                      </a:ext>
+                    </a:extLst>
+                  </pic:spPr>
+                </pic:pic>
+              </a:graphicData>
+            </a:graphic>
+          </wp:inline>
+        </w:drawing>
+      </w:r>
+    </w:p>
+    <w:p>
+      <w:pPr>
+        <w:ind w:left="1080"/>
+      </w:pPr>
     </w:p>
     <w:p>
       <w:pPr>

</xml_diff>